<commit_message>
update the 10month plan.
</commit_message>
<xml_diff>
--- a/MyMvc/10月份计划.docx
+++ b/MyMvc/10月份计划.docx
@@ -123,33 +123,434 @@
         </w:rPr>
         <w:t>能够满足系统的开发，而且能够达到快速开发的要求。</w:t>
       </w:r>
+    </w:p>
+    <w:p>
+      <w:pPr>
+        <w:rPr>
+          <w:rFonts w:hint="eastAsia"/>
+        </w:rPr>
+      </w:pPr>
+      <w:r>
+        <w:rPr>
+          <w:rFonts w:hint="eastAsia"/>
+        </w:rPr>
+        <w:t xml:space="preserve">  10</w:t>
+      </w:r>
+      <w:r>
+        <w:rPr>
+          <w:rFonts w:hint="eastAsia"/>
+        </w:rPr>
+        <w:t>月</w:t>
+      </w:r>
+      <w:r>
+        <w:rPr>
+          <w:rFonts w:hint="eastAsia"/>
+        </w:rPr>
+        <w:t>15</w:t>
+      </w:r>
+      <w:r>
+        <w:rPr>
+          <w:rFonts w:hint="eastAsia"/>
+        </w:rPr>
+        <w:t>号，确定下来以做那个项目为例子，如果是茶叶网站，拆分成几块来实现，按照功能模块进一步拆分成详细的计划。务必在月底的时候把所以计划完成。</w:t>
+      </w:r>
+    </w:p>
+    <w:p>
+      <w:r>
+        <w:rPr>
+          <w:rFonts w:hint="eastAsia"/>
+        </w:rPr>
+        <w:t>16</w:t>
+      </w:r>
+      <w:r>
+        <w:rPr>
+          <w:rFonts w:hint="eastAsia"/>
+        </w:rPr>
+        <w:t>号</w:t>
+      </w:r>
+      <w:r>
+        <w:t>—</w:t>
+      </w:r>
+      <w:r>
+        <w:rPr>
+          <w:rFonts w:hint="eastAsia"/>
+        </w:rPr>
+        <w:t>》完成后台基础框架的</w:t>
+      </w:r>
+      <w:r>
+        <w:rPr>
+          <w:rFonts w:hint="eastAsia"/>
+        </w:rPr>
+        <w:t>bug</w:t>
+      </w:r>
+      <w:r>
+        <w:rPr>
+          <w:rFonts w:hint="eastAsia"/>
+        </w:rPr>
+        <w:t>修复</w:t>
+      </w:r>
+    </w:p>
+    <w:p>
+      <w:pPr>
+        <w:rPr>
+          <w:rFonts w:hint="eastAsia"/>
+        </w:rPr>
+      </w:pPr>
+      <w:r>
+        <w:t>17</w:t>
+      </w:r>
+      <w:r>
+        <w:rPr>
+          <w:rFonts w:hint="eastAsia"/>
+        </w:rPr>
+        <w:t>号</w:t>
+      </w:r>
+      <w:r>
+        <w:t>—</w:t>
+      </w:r>
+      <w:r>
+        <w:rPr>
+          <w:rFonts w:hint="eastAsia"/>
+        </w:rPr>
+        <w:t>》</w:t>
+      </w:r>
+      <w:r>
+        <w:rPr>
+          <w:rFonts w:hint="eastAsia"/>
+        </w:rPr>
+        <w:t>23</w:t>
+      </w:r>
+      <w:r>
+        <w:rPr>
+          <w:rFonts w:hint="eastAsia"/>
+        </w:rPr>
+        <w:t>号，完成用户模块</w:t>
+      </w:r>
+      <w:r>
+        <w:rPr>
+          <w:rFonts w:hint="eastAsia"/>
+        </w:rPr>
+        <w:t>｛主要包括</w:t>
+      </w:r>
+    </w:p>
+    <w:p>
+      <w:pPr>
+        <w:ind w:firstLine="720"/>
+        <w:rPr>
+          <w:rStyle w:val="gd1"/>
+          <w:rFonts w:hint="eastAsia"/>
+        </w:rPr>
+      </w:pPr>
+      <w:r>
+        <w:rPr>
+          <w:rFonts w:hint="eastAsia"/>
+        </w:rPr>
+        <w:t>管理员登录记录表</w:t>
+      </w:r>
+      <w:r>
+        <w:rPr>
+          <w:rFonts w:hint="eastAsia"/>
+        </w:rPr>
+        <w:t xml:space="preserve"> </w:t>
+      </w:r>
+      <w:r>
+        <w:rPr>
+          <w:rFonts w:hint="eastAsia"/>
+        </w:rPr>
+        <w:t>所需字段：</w:t>
+      </w:r>
+      <w:r>
+        <w:rPr>
+          <w:rStyle w:val="gd1"/>
+          <w:rFonts w:hint="eastAsia"/>
+        </w:rPr>
+        <w:t>用户</w:t>
+      </w:r>
+      <w:r>
+        <w:rPr>
+          <w:rStyle w:val="gd1"/>
+          <w:rFonts w:hint="eastAsia"/>
+        </w:rPr>
+        <w:t>ID</w:t>
+      </w:r>
+      <w:r>
+        <w:rPr>
+          <w:rStyle w:val="gd1"/>
+          <w:rFonts w:hint="eastAsia"/>
+        </w:rPr>
+        <w:t>，登录时间，登录</w:t>
+      </w:r>
+      <w:r>
+        <w:rPr>
+          <w:rStyle w:val="gd1"/>
+          <w:rFonts w:hint="eastAsia"/>
+        </w:rPr>
+        <w:t>IP</w:t>
+      </w:r>
+      <w:r>
+        <w:rPr>
+          <w:rStyle w:val="gd1"/>
+          <w:rFonts w:hint="eastAsia"/>
+        </w:rPr>
+        <w:t>，登录次数</w:t>
+      </w:r>
+    </w:p>
+    <w:p>
+      <w:pPr>
+        <w:ind w:firstLine="720"/>
+        <w:rPr>
+          <w:rFonts w:hint="eastAsia"/>
+        </w:rPr>
+      </w:pPr>
+      <w:r>
+        <w:rPr>
+          <w:rFonts w:hint="eastAsia"/>
+        </w:rPr>
+        <w:t>权限的几张表｝</w:t>
+      </w:r>
+    </w:p>
+    <w:p>
+      <w:pPr>
+        <w:rPr>
+          <w:rFonts w:hint="eastAsia"/>
+        </w:rPr>
+      </w:pPr>
+      <w:r>
+        <w:rPr>
+          <w:rFonts w:hint="eastAsia"/>
+        </w:rPr>
+        <w:t>24</w:t>
+      </w:r>
+      <w:r>
+        <w:rPr>
+          <w:rFonts w:hint="eastAsia"/>
+        </w:rPr>
+        <w:t>号</w:t>
+      </w:r>
+      <w:r>
+        <w:t>—</w:t>
+      </w:r>
+      <w:r>
+        <w:rPr>
+          <w:rFonts w:hint="eastAsia"/>
+        </w:rPr>
+        <w:t>》</w:t>
+      </w:r>
+      <w:r>
+        <w:rPr>
+          <w:rFonts w:hint="eastAsia"/>
+        </w:rPr>
+        <w:t>31</w:t>
+      </w:r>
+      <w:r>
+        <w:rPr>
+          <w:rFonts w:hint="eastAsia"/>
+        </w:rPr>
+        <w:t>号</w:t>
+      </w:r>
+      <w:r>
+        <w:rPr>
+          <w:rFonts w:hint="eastAsia"/>
+        </w:rPr>
+        <w:t xml:space="preserve"> </w:t>
+      </w:r>
+      <w:r>
+        <w:rPr>
+          <w:rFonts w:hint="eastAsia"/>
+        </w:rPr>
+        <w:t>，</w:t>
+      </w:r>
+      <w:r>
+        <w:rPr>
+          <w:rFonts w:hint="eastAsia"/>
+        </w:rPr>
+        <w:t xml:space="preserve"> </w:t>
+      </w:r>
+      <w:r>
+        <w:rPr>
+          <w:rFonts w:hint="eastAsia"/>
+        </w:rPr>
+        <w:t>完成商品模块的开发</w:t>
+      </w:r>
+      <w:r>
+        <w:rPr>
+          <w:rFonts w:hint="eastAsia"/>
+        </w:rPr>
+        <w:t>｛主要包括</w:t>
+      </w:r>
+    </w:p>
+    <w:p>
+      <w:pPr>
+        <w:rPr>
+          <w:rStyle w:val="gd1"/>
+          <w:rFonts w:hint="eastAsia"/>
+        </w:rPr>
+      </w:pPr>
+      <w:r>
+        <w:rPr>
+          <w:rStyle w:val="gd1"/>
+          <w:rFonts w:hint="eastAsia"/>
+        </w:rPr>
+        <w:t>【商品表】所需字段：</w:t>
+      </w:r>
+      <w:r>
+        <w:rPr>
+          <w:rStyle w:val="gd1"/>
+        </w:rPr>
+        <w:t>商品编号</w:t>
+      </w:r>
+      <w:r>
+        <w:rPr>
+          <w:rStyle w:val="gd1"/>
+          <w:rFonts w:hint="eastAsia"/>
+        </w:rPr>
+        <w:t>，</w:t>
+      </w:r>
+      <w:r>
+        <w:rPr>
+          <w:rStyle w:val="gd1"/>
+          <w:rFonts w:hint="eastAsia"/>
+        </w:rPr>
+        <w:t>商品名称</w:t>
+      </w:r>
+      <w:r>
+        <w:rPr>
+          <w:rStyle w:val="gd1"/>
+          <w:rFonts w:hint="eastAsia"/>
+        </w:rPr>
+        <w:t>，商品</w:t>
+      </w:r>
+      <w:r>
+        <w:rPr>
+          <w:rStyle w:val="gd1"/>
+        </w:rPr>
+        <w:t>等级</w:t>
+      </w:r>
+      <w:r>
+        <w:rPr>
+          <w:rStyle w:val="gd1"/>
+          <w:rFonts w:hint="eastAsia"/>
+        </w:rPr>
+        <w:t>，商品</w:t>
+      </w:r>
+      <w:r>
+        <w:rPr>
+          <w:rStyle w:val="gd1"/>
+        </w:rPr>
+        <w:t>品牌</w:t>
+      </w:r>
+      <w:r>
+        <w:rPr>
+          <w:rStyle w:val="gd1"/>
+          <w:rFonts w:hint="eastAsia"/>
+        </w:rPr>
+        <w:t>，市场价，会员价，</w:t>
+      </w:r>
+      <w:r>
+        <w:rPr>
+          <w:rStyle w:val="gd1"/>
+        </w:rPr>
+        <w:t>茶叶净重</w:t>
+      </w:r>
+      <w:r>
+        <w:rPr>
+          <w:rStyle w:val="gd1"/>
+          <w:rFonts w:hint="eastAsia"/>
+        </w:rPr>
+        <w:t>，商品单位，总库存，已售出，产地，保质期，商品介绍，保健功效，冲泡方法</w:t>
+      </w:r>
+    </w:p>
+    <w:p>
+      <w:pPr>
+        <w:rPr>
+          <w:rFonts w:hint="eastAsia"/>
+        </w:rPr>
+      </w:pPr>
+      <w:r>
+        <w:rPr>
+          <w:rFonts w:hint="eastAsia"/>
+        </w:rPr>
+        <w:t>【</w:t>
+      </w:r>
+      <w:r>
+        <w:rPr>
+          <w:rStyle w:val="gd1"/>
+          <w:rFonts w:hint="eastAsia"/>
+        </w:rPr>
+        <w:t>商品种类</w:t>
+      </w:r>
+      <w:r>
+        <w:rPr>
+          <w:rFonts w:hint="eastAsia"/>
+        </w:rPr>
+        <w:t>】所需字段：种类编号，种类名称</w:t>
+      </w:r>
       <w:bookmarkStart w:id="0" w:name="_GoBack"/>
       <w:bookmarkEnd w:id="0"/>
     </w:p>
     <w:p>
-      <w:r>
-        <w:rPr>
-          <w:rFonts w:hint="eastAsia"/>
-        </w:rPr>
-        <w:t xml:space="preserve">  10</w:t>
-      </w:r>
-      <w:r>
-        <w:rPr>
-          <w:rFonts w:hint="eastAsia"/>
-        </w:rPr>
-        <w:t>月</w:t>
-      </w:r>
-      <w:r>
-        <w:rPr>
-          <w:rFonts w:hint="eastAsia"/>
-        </w:rPr>
-        <w:t>15</w:t>
-      </w:r>
-      <w:r>
-        <w:rPr>
-          <w:rFonts w:hint="eastAsia"/>
-        </w:rPr>
-        <w:t>号，确定下来以做那个项目为例子，如果是茶叶网站，拆分成几块来实现，按照功能模块进一步拆分成详细的计划。务必在月底的时候把所以计划完成。</w:t>
+      <w:pPr>
+        <w:rPr>
+          <w:rFonts w:hint="eastAsia"/>
+          <w:b/>
+          <w:bCs/>
+          <w:color w:val="555555"/>
+        </w:rPr>
+      </w:pPr>
+      <w:r>
+        <w:rPr>
+          <w:rStyle w:val="gd1"/>
+          <w:rFonts w:hint="eastAsia"/>
+        </w:rPr>
+        <w:t>【</w:t>
+      </w:r>
+      <w:r>
+        <w:rPr>
+          <w:rStyle w:val="gd1"/>
+          <w:rFonts w:hint="eastAsia"/>
+        </w:rPr>
+        <w:t>商品图片</w:t>
+      </w:r>
+      <w:r>
+        <w:rPr>
+          <w:rStyle w:val="gd1"/>
+          <w:rFonts w:hint="eastAsia"/>
+        </w:rPr>
+        <w:t>】所需字段：图片类型</w:t>
+      </w:r>
+      <w:r>
+        <w:rPr>
+          <w:rStyle w:val="gd1"/>
+          <w:rFonts w:hint="eastAsia"/>
+        </w:rPr>
+        <w:t>&lt;</w:t>
+      </w:r>
+      <w:r>
+        <w:rPr>
+          <w:rStyle w:val="gd1"/>
+          <w:rFonts w:hint="eastAsia"/>
+        </w:rPr>
+        <w:t>大图和小图</w:t>
+      </w:r>
+      <w:r>
+        <w:rPr>
+          <w:rStyle w:val="gd1"/>
+          <w:rFonts w:hint="eastAsia"/>
+        </w:rPr>
+        <w:t>&gt;</w:t>
+      </w:r>
+      <w:r>
+        <w:rPr>
+          <w:rStyle w:val="gd1"/>
+          <w:rFonts w:hint="eastAsia"/>
+        </w:rPr>
+        <w:t>，图片地址</w:t>
+      </w:r>
+      <w:r>
+        <w:rPr>
+          <w:rFonts w:hint="eastAsia"/>
+        </w:rPr>
+        <w:t>｝</w:t>
       </w:r>
     </w:p>
     <w:p/>
@@ -350,6 +751,16 @@
     <w:semiHidden/>
     <w:unhideWhenUsed/>
   </w:style>
+  <w:style w:type="character" w:customStyle="1" w:styleId="gd1">
+    <w:name w:val="gd1"/>
+    <w:basedOn w:val="DefaultParagraphFont"/>
+    <w:rsid w:val="00DD56DC"/>
+    <w:rPr>
+      <w:b/>
+      <w:bCs/>
+      <w:color w:val="555555"/>
+    </w:rPr>
+  </w:style>
 </w:styles>
 </file>
 
@@ -539,6 +950,16 @@
     <w:uiPriority w:val="99"/>
     <w:semiHidden/>
     <w:unhideWhenUsed/>
+  </w:style>
+  <w:style w:type="character" w:customStyle="1" w:styleId="gd1">
+    <w:name w:val="gd1"/>
+    <w:basedOn w:val="DefaultParagraphFont"/>
+    <w:rsid w:val="00DD56DC"/>
+    <w:rPr>
+      <w:b/>
+      <w:bCs/>
+      <w:color w:val="555555"/>
+    </w:rPr>
   </w:style>
 </w:styles>
 </file>

</xml_diff>